<commit_message>
added one more experiment
</commit_message>
<xml_diff>
--- a/ML4T_2019Fall/assess_learners/Report.docx
+++ b/ML4T_2019Fall/assess_learners/Report.docx
@@ -85,105 +85,6 @@
         </w:rPr>
         <w:t xml:space="preserve">Experiment 1: </w:t>
       </w:r>
-      <w:r>
-        <w:rPr>
-          <w:rFonts w:ascii="Arial" w:hAnsi="Arial" w:cs="Arial"/>
-          <w:b/>
-          <w:bCs/>
-          <w:color w:val="252525"/>
-          <w:shd w:val="clear" w:color="auto" w:fill="FFFFFF"/>
-        </w:rPr>
-        <w:t xml:space="preserve">Does overfitting occur with respect to </w:t>
-      </w:r>
-      <w:proofErr w:type="spellStart"/>
-      <w:r>
-        <w:rPr>
-          <w:rFonts w:ascii="Arial" w:hAnsi="Arial" w:cs="Arial"/>
-          <w:b/>
-          <w:bCs/>
-          <w:color w:val="252525"/>
-          <w:shd w:val="clear" w:color="auto" w:fill="FFFFFF"/>
-        </w:rPr>
-        <w:t>leaf_size</w:t>
-      </w:r>
-      <w:proofErr w:type="spellEnd"/>
-      <w:r>
-        <w:rPr>
-          <w:rFonts w:ascii="Arial" w:hAnsi="Arial" w:cs="Arial"/>
-          <w:b/>
-          <w:bCs/>
-          <w:color w:val="252525"/>
-          <w:shd w:val="clear" w:color="auto" w:fill="FFFFFF"/>
-        </w:rPr>
-        <w:t>? Use the dataset </w:t>
-      </w:r>
-      <w:r>
-        <w:rPr>
-          <w:rStyle w:val="HTMLTypewriter"/>
-          <w:rFonts w:ascii="Arial" w:eastAsiaTheme="minorHAnsi" w:hAnsi="Arial" w:cs="Arial"/>
-          <w:b/>
-          <w:bCs/>
-          <w:color w:val="252525"/>
-          <w:sz w:val="22"/>
-          <w:szCs w:val="22"/>
-          <w:shd w:val="clear" w:color="auto" w:fill="FFFFFF"/>
-        </w:rPr>
-        <w:t>istanbul.csv</w:t>
-      </w:r>
-      <w:r>
-        <w:rPr>
-          <w:rFonts w:ascii="Arial" w:hAnsi="Arial" w:cs="Arial"/>
-          <w:b/>
-          <w:bCs/>
-          <w:color w:val="252525"/>
-          <w:shd w:val="clear" w:color="auto" w:fill="FFFFFF"/>
-        </w:rPr>
-        <w:t xml:space="preserve"> with </w:t>
-      </w:r>
-      <w:proofErr w:type="spellStart"/>
-      <w:r>
-        <w:rPr>
-          <w:rFonts w:ascii="Arial" w:hAnsi="Arial" w:cs="Arial"/>
-          <w:b/>
-          <w:bCs/>
-          <w:color w:val="252525"/>
-          <w:shd w:val="clear" w:color="auto" w:fill="FFFFFF"/>
-        </w:rPr>
-        <w:t>DTLearner</w:t>
-      </w:r>
-      <w:proofErr w:type="spellEnd"/>
-      <w:r>
-        <w:rPr>
-          <w:rFonts w:ascii="Arial" w:hAnsi="Arial" w:cs="Arial"/>
-          <w:b/>
-          <w:bCs/>
-          <w:color w:val="252525"/>
-          <w:shd w:val="clear" w:color="auto" w:fill="FFFFFF"/>
-        </w:rPr>
-        <w:t xml:space="preserve">. For which values of </w:t>
-      </w:r>
-      <w:proofErr w:type="spellStart"/>
-      <w:r>
-        <w:rPr>
-          <w:rFonts w:ascii="Arial" w:hAnsi="Arial" w:cs="Arial"/>
-          <w:b/>
-          <w:bCs/>
-          <w:color w:val="252525"/>
-          <w:shd w:val="clear" w:color="auto" w:fill="FFFFFF"/>
-        </w:rPr>
-        <w:t>leaf_size</w:t>
-      </w:r>
-      <w:proofErr w:type="spellEnd"/>
-      <w:r>
-        <w:rPr>
-          <w:rFonts w:ascii="Arial" w:hAnsi="Arial" w:cs="Arial"/>
-          <w:b/>
-          <w:bCs/>
-          <w:color w:val="252525"/>
-          <w:shd w:val="clear" w:color="auto" w:fill="FFFFFF"/>
-        </w:rPr>
-        <w:t xml:space="preserve"> does overfitting occur? Use RMSE as your metric for assessing overfitting. Support your assertion with graphs/charts. (Don't use bagging).</w:t>
-      </w:r>
     </w:p>
     <w:p>
       <w:pPr>
@@ -1012,952 +913,6 @@
     <w:p>
       <w:pPr>
         <w:spacing w:line="240" w:lineRule="auto"/>
-        <w:rPr>
-          <w:rFonts w:ascii="Arial" w:hAnsi="Arial" w:cs="Arial"/>
-        </w:rPr>
-      </w:pPr>
-    </w:p>
-    <w:p>
-      <w:pPr>
-        <w:spacing w:line="240" w:lineRule="auto"/>
-        <w:rPr>
-          <w:rFonts w:ascii="Arial" w:hAnsi="Arial" w:cs="Arial"/>
-          <w:b/>
-          <w:bCs/>
-          <w:color w:val="252525"/>
-          <w:shd w:val="clear" w:color="auto" w:fill="FFFFFF"/>
-        </w:rPr>
-      </w:pPr>
-      <w:r>
-        <w:rPr>
-          <w:rFonts w:ascii="Arial" w:hAnsi="Arial" w:cs="Arial"/>
-          <w:b/>
-          <w:bCs/>
-          <w:color w:val="252525"/>
-          <w:shd w:val="clear" w:color="auto" w:fill="FFFFFF"/>
-        </w:rPr>
-        <w:t xml:space="preserve">Experiment 2: </w:t>
-      </w:r>
-      <w:r>
-        <w:rPr>
-          <w:rFonts w:ascii="Arial" w:hAnsi="Arial" w:cs="Arial"/>
-          <w:b/>
-          <w:bCs/>
-          <w:color w:val="252525"/>
-          <w:shd w:val="clear" w:color="auto" w:fill="FFFFFF"/>
-        </w:rPr>
-        <w:t xml:space="preserve">Can bagging reduce or eliminate overfitting with respect to </w:t>
-      </w:r>
-      <w:proofErr w:type="spellStart"/>
-      <w:r>
-        <w:rPr>
-          <w:rFonts w:ascii="Arial" w:hAnsi="Arial" w:cs="Arial"/>
-          <w:b/>
-          <w:bCs/>
-          <w:color w:val="252525"/>
-          <w:shd w:val="clear" w:color="auto" w:fill="FFFFFF"/>
-        </w:rPr>
-        <w:t>leaf_size</w:t>
-      </w:r>
-      <w:proofErr w:type="spellEnd"/>
-      <w:r>
-        <w:rPr>
-          <w:rFonts w:ascii="Arial" w:hAnsi="Arial" w:cs="Arial"/>
-          <w:b/>
-          <w:bCs/>
-          <w:color w:val="252525"/>
-          <w:shd w:val="clear" w:color="auto" w:fill="FFFFFF"/>
-        </w:rPr>
-        <w:t xml:space="preserve">? </w:t>
-      </w:r>
-      <w:proofErr w:type="gramStart"/>
-      <w:r>
-        <w:rPr>
-          <w:rFonts w:ascii="Arial" w:hAnsi="Arial" w:cs="Arial"/>
-          <w:b/>
-          <w:bCs/>
-          <w:color w:val="252525"/>
-          <w:shd w:val="clear" w:color="auto" w:fill="FFFFFF"/>
-        </w:rPr>
-        <w:t>Again</w:t>
-      </w:r>
-      <w:proofErr w:type="gramEnd"/>
-      <w:r>
-        <w:rPr>
-          <w:rFonts w:ascii="Arial" w:hAnsi="Arial" w:cs="Arial"/>
-          <w:b/>
-          <w:bCs/>
-          <w:color w:val="252525"/>
-          <w:shd w:val="clear" w:color="auto" w:fill="FFFFFF"/>
-        </w:rPr>
-        <w:t xml:space="preserve"> use the dataset istanbul.csv with </w:t>
-      </w:r>
-      <w:proofErr w:type="spellStart"/>
-      <w:r>
-        <w:rPr>
-          <w:rFonts w:ascii="Arial" w:hAnsi="Arial" w:cs="Arial"/>
-          <w:b/>
-          <w:bCs/>
-          <w:color w:val="252525"/>
-          <w:shd w:val="clear" w:color="auto" w:fill="FFFFFF"/>
-        </w:rPr>
-        <w:t>DTLearner</w:t>
-      </w:r>
-      <w:proofErr w:type="spellEnd"/>
-      <w:r>
-        <w:rPr>
-          <w:rFonts w:ascii="Arial" w:hAnsi="Arial" w:cs="Arial"/>
-          <w:b/>
-          <w:bCs/>
-          <w:color w:val="252525"/>
-          <w:shd w:val="clear" w:color="auto" w:fill="FFFFFF"/>
-        </w:rPr>
-        <w:t xml:space="preserve">. To investigate </w:t>
-      </w:r>
-      <w:proofErr w:type="gramStart"/>
-      <w:r>
-        <w:rPr>
-          <w:rFonts w:ascii="Arial" w:hAnsi="Arial" w:cs="Arial"/>
-          <w:b/>
-          <w:bCs/>
-          <w:color w:val="252525"/>
-          <w:shd w:val="clear" w:color="auto" w:fill="FFFFFF"/>
-        </w:rPr>
-        <w:t>this</w:t>
-      </w:r>
-      <w:proofErr w:type="gramEnd"/>
-      <w:r>
-        <w:rPr>
-          <w:rFonts w:ascii="Arial" w:hAnsi="Arial" w:cs="Arial"/>
-          <w:b/>
-          <w:bCs/>
-          <w:color w:val="252525"/>
-          <w:shd w:val="clear" w:color="auto" w:fill="FFFFFF"/>
-        </w:rPr>
-        <w:t xml:space="preserve"> choose a fixed number of bags to use and vary </w:t>
-      </w:r>
-      <w:proofErr w:type="spellStart"/>
-      <w:r>
-        <w:rPr>
-          <w:rFonts w:ascii="Arial" w:hAnsi="Arial" w:cs="Arial"/>
-          <w:b/>
-          <w:bCs/>
-          <w:color w:val="252525"/>
-          <w:shd w:val="clear" w:color="auto" w:fill="FFFFFF"/>
-        </w:rPr>
-        <w:t>leaf_size</w:t>
-      </w:r>
-      <w:proofErr w:type="spellEnd"/>
-      <w:r>
-        <w:rPr>
-          <w:rFonts w:ascii="Arial" w:hAnsi="Arial" w:cs="Arial"/>
-          <w:b/>
-          <w:bCs/>
-          <w:color w:val="252525"/>
-          <w:shd w:val="clear" w:color="auto" w:fill="FFFFFF"/>
-        </w:rPr>
-        <w:t xml:space="preserve"> to evaluate. Provide charts to validate your conclusions. Use RMSE as your metric.</w:t>
-      </w:r>
-    </w:p>
-    <w:p>
-      <w:pPr>
-        <w:spacing w:line="240" w:lineRule="auto"/>
-        <w:rPr>
-          <w:rFonts w:ascii="Arial" w:hAnsi="Arial" w:cs="Arial"/>
-        </w:rPr>
-      </w:pPr>
-      <w:r>
-        <w:rPr>
-          <w:rFonts w:ascii="Arial" w:hAnsi="Arial" w:cs="Arial"/>
-        </w:rPr>
-        <w:t xml:space="preserve">In order to test this, </w:t>
-      </w:r>
-      <w:r>
-        <w:rPr>
-          <w:rFonts w:ascii="Arial" w:hAnsi="Arial" w:cs="Arial"/>
-        </w:rPr>
-        <w:t xml:space="preserve">again, </w:t>
-      </w:r>
-      <w:r>
-        <w:rPr>
-          <w:rFonts w:ascii="Arial" w:hAnsi="Arial" w:cs="Arial"/>
-        </w:rPr>
-        <w:t xml:space="preserve">the RMSE was calculated for </w:t>
-      </w:r>
-      <w:r>
-        <w:rPr>
-          <w:rFonts w:ascii="Arial" w:hAnsi="Arial" w:cs="Arial"/>
-        </w:rPr>
-        <w:t xml:space="preserve">both in-sample and out-of-sample data </w:t>
-      </w:r>
-      <w:r>
-        <w:rPr>
-          <w:rFonts w:ascii="Arial" w:hAnsi="Arial" w:cs="Arial"/>
-        </w:rPr>
-        <w:t xml:space="preserve">using the </w:t>
-      </w:r>
-      <w:proofErr w:type="spellStart"/>
-      <w:r>
-        <w:rPr>
-          <w:rFonts w:ascii="Arial" w:hAnsi="Arial" w:cs="Arial"/>
-        </w:rPr>
-        <w:t>DTLearne</w:t>
-      </w:r>
-      <w:r>
-        <w:rPr>
-          <w:rFonts w:ascii="Arial" w:hAnsi="Arial" w:cs="Arial"/>
-        </w:rPr>
-        <w:t>r</w:t>
-      </w:r>
-      <w:proofErr w:type="spellEnd"/>
-      <w:r>
-        <w:rPr>
-          <w:rFonts w:ascii="Arial" w:hAnsi="Arial" w:cs="Arial"/>
-        </w:rPr>
-        <w:t xml:space="preserve">. </w:t>
-      </w:r>
-      <w:r>
-        <w:rPr>
-          <w:rFonts w:ascii="Arial" w:hAnsi="Arial" w:cs="Arial"/>
-        </w:rPr>
-        <w:t xml:space="preserve">In this </w:t>
-      </w:r>
-      <w:r>
-        <w:rPr>
-          <w:rFonts w:ascii="Arial" w:hAnsi="Arial" w:cs="Arial"/>
-        </w:rPr>
-        <w:t xml:space="preserve">Experiment, however, </w:t>
-      </w:r>
-      <w:r>
-        <w:rPr>
-          <w:rFonts w:ascii="Arial" w:hAnsi="Arial" w:cs="Arial"/>
-        </w:rPr>
-        <w:t xml:space="preserve">bagging was used. </w:t>
-      </w:r>
-      <w:r>
-        <w:rPr>
-          <w:rFonts w:ascii="Arial" w:hAnsi="Arial" w:cs="Arial"/>
-        </w:rPr>
-        <w:t>Specifically,</w:t>
-      </w:r>
-      <w:r>
-        <w:rPr>
-          <w:rFonts w:ascii="Arial" w:hAnsi="Arial" w:cs="Arial"/>
-        </w:rPr>
-        <w:t xml:space="preserve"> </w:t>
-      </w:r>
-      <w:r>
-        <w:rPr>
-          <w:rFonts w:ascii="Arial" w:hAnsi="Arial" w:cs="Arial"/>
-        </w:rPr>
-        <w:t xml:space="preserve">the 25 bags were used in this experiment for each dataset. </w:t>
-      </w:r>
-      <w:r>
-        <w:rPr>
-          <w:rFonts w:ascii="Arial" w:hAnsi="Arial" w:cs="Arial"/>
-        </w:rPr>
-        <w:t xml:space="preserve">Both results were plotted side by side for comparison as shown in </w:t>
-      </w:r>
-      <w:r>
-        <w:rPr>
-          <w:rFonts w:ascii="Arial" w:hAnsi="Arial" w:cs="Arial"/>
-          <w:i/>
-          <w:iCs/>
-        </w:rPr>
-        <w:t xml:space="preserve">Figure 2. </w:t>
-      </w:r>
-    </w:p>
-    <w:p>
-      <w:pPr>
-        <w:spacing w:line="240" w:lineRule="auto"/>
-        <w:rPr>
-          <w:rFonts w:ascii="Arial" w:hAnsi="Arial" w:cs="Arial"/>
-        </w:rPr>
-      </w:pPr>
-      <w:r>
-        <w:rPr>
-          <w:rFonts w:ascii="Arial" w:hAnsi="Arial" w:cs="Arial"/>
-        </w:rPr>
-        <w:t xml:space="preserve">As shown in </w:t>
-      </w:r>
-      <w:r>
-        <w:rPr>
-          <w:rFonts w:ascii="Arial" w:hAnsi="Arial" w:cs="Arial"/>
-          <w:i/>
-          <w:iCs/>
-        </w:rPr>
-        <w:t>Figure 2.</w:t>
-      </w:r>
-      <w:r>
-        <w:rPr>
-          <w:rFonts w:ascii="Arial" w:hAnsi="Arial" w:cs="Arial"/>
-        </w:rPr>
-        <w:t xml:space="preserve"> </w:t>
-      </w:r>
-      <w:r>
-        <w:rPr>
-          <w:rFonts w:ascii="Arial" w:hAnsi="Arial" w:cs="Arial"/>
-        </w:rPr>
-        <w:t>b</w:t>
-      </w:r>
-      <w:r>
-        <w:rPr>
-          <w:rFonts w:ascii="Arial" w:hAnsi="Arial" w:cs="Arial"/>
-        </w:rPr>
-        <w:t xml:space="preserve">agging </w:t>
-      </w:r>
-      <w:r>
-        <w:rPr>
-          <w:rFonts w:ascii="Arial" w:hAnsi="Arial" w:cs="Arial"/>
-        </w:rPr>
-        <w:t>can reduce</w:t>
-      </w:r>
-      <w:r>
-        <w:rPr>
-          <w:rFonts w:ascii="Arial" w:hAnsi="Arial" w:cs="Arial"/>
-        </w:rPr>
-        <w:t xml:space="preserve"> overfittin</w:t>
-      </w:r>
-      <w:r>
-        <w:rPr>
-          <w:rFonts w:ascii="Arial" w:hAnsi="Arial" w:cs="Arial"/>
-        </w:rPr>
-        <w:t>g</w:t>
-      </w:r>
-      <w:r>
-        <w:rPr>
-          <w:rFonts w:ascii="Arial" w:hAnsi="Arial" w:cs="Arial"/>
-        </w:rPr>
-        <w:t xml:space="preserve">. </w:t>
-      </w:r>
-      <w:proofErr w:type="gramStart"/>
-      <w:r>
-        <w:rPr>
-          <w:rFonts w:ascii="Arial" w:hAnsi="Arial" w:cs="Arial"/>
-        </w:rPr>
-        <w:t>Similar to</w:t>
-      </w:r>
-      <w:proofErr w:type="gramEnd"/>
-      <w:r>
-        <w:rPr>
-          <w:rFonts w:ascii="Arial" w:hAnsi="Arial" w:cs="Arial"/>
-        </w:rPr>
-        <w:t xml:space="preserve"> what we saw </w:t>
-      </w:r>
-      <w:r>
-        <w:rPr>
-          <w:rFonts w:ascii="Arial" w:hAnsi="Arial" w:cs="Arial"/>
-        </w:rPr>
-        <w:t xml:space="preserve">in Experiment 1, </w:t>
-      </w:r>
-      <w:r>
-        <w:rPr>
-          <w:rFonts w:ascii="Arial" w:hAnsi="Arial" w:cs="Arial"/>
-        </w:rPr>
-        <w:t>where</w:t>
-      </w:r>
-      <w:r>
-        <w:rPr>
-          <w:rFonts w:ascii="Arial" w:hAnsi="Arial" w:cs="Arial"/>
-        </w:rPr>
-        <w:t xml:space="preserve"> we did not use bagging, </w:t>
-      </w:r>
-      <w:r>
-        <w:rPr>
-          <w:rFonts w:ascii="Arial" w:hAnsi="Arial" w:cs="Arial"/>
-        </w:rPr>
-        <w:t xml:space="preserve">the in-sample RMSE is still much lower </w:t>
-      </w:r>
-      <w:r>
-        <w:rPr>
-          <w:rFonts w:ascii="Arial" w:hAnsi="Arial" w:cs="Arial"/>
-        </w:rPr>
-        <w:t>relative to</w:t>
-      </w:r>
-      <w:r>
-        <w:rPr>
-          <w:rFonts w:ascii="Arial" w:hAnsi="Arial" w:cs="Arial"/>
-        </w:rPr>
-        <w:t xml:space="preserve"> the out-sample RMSE. </w:t>
-      </w:r>
-      <w:r>
-        <w:rPr>
-          <w:rFonts w:ascii="Arial" w:hAnsi="Arial" w:cs="Arial"/>
-        </w:rPr>
-        <w:t xml:space="preserve">This indicates a higher degree of overfitting. </w:t>
-      </w:r>
-      <w:r>
-        <w:rPr>
-          <w:rFonts w:ascii="Arial" w:hAnsi="Arial" w:cs="Arial"/>
-        </w:rPr>
-        <w:t>However, we can also see that</w:t>
-      </w:r>
-      <w:r>
-        <w:rPr>
-          <w:rFonts w:ascii="Arial" w:hAnsi="Arial" w:cs="Arial"/>
-        </w:rPr>
-        <w:t xml:space="preserve"> </w:t>
-      </w:r>
-      <w:r>
-        <w:rPr>
-          <w:rFonts w:ascii="Arial" w:hAnsi="Arial" w:cs="Arial"/>
-        </w:rPr>
-        <w:t xml:space="preserve">overfitting </w:t>
-      </w:r>
-      <w:r>
-        <w:rPr>
-          <w:rFonts w:ascii="Arial" w:hAnsi="Arial" w:cs="Arial"/>
-        </w:rPr>
-        <w:t xml:space="preserve">has </w:t>
-      </w:r>
-      <w:r>
-        <w:rPr>
-          <w:rFonts w:ascii="Arial" w:hAnsi="Arial" w:cs="Arial"/>
-        </w:rPr>
-        <w:t>been reduced</w:t>
-      </w:r>
-      <w:r>
-        <w:rPr>
-          <w:rFonts w:ascii="Arial" w:hAnsi="Arial" w:cs="Arial"/>
-        </w:rPr>
-        <w:t xml:space="preserve"> significantly</w:t>
-      </w:r>
-      <w:r>
-        <w:rPr>
-          <w:rFonts w:ascii="Arial" w:hAnsi="Arial" w:cs="Arial"/>
-        </w:rPr>
-        <w:t>, even in the case where the leaf size is 1. Remember that when in-sample was used with leaf size 1, the</w:t>
-      </w:r>
-      <w:r>
-        <w:rPr>
-          <w:rFonts w:ascii="Arial" w:hAnsi="Arial" w:cs="Arial"/>
-        </w:rPr>
-        <w:t xml:space="preserve">re was complete </w:t>
-      </w:r>
-      <w:r>
-        <w:rPr>
-          <w:rFonts w:ascii="Arial" w:hAnsi="Arial" w:cs="Arial"/>
-          <w:b/>
-          <w:bCs/>
-          <w:color w:val="252525"/>
-          <w:shd w:val="clear" w:color="auto" w:fill="FFFFFF"/>
-        </w:rPr>
-        <w:t>overfitting</w:t>
-      </w:r>
-      <w:r>
-        <w:rPr>
-          <w:rFonts w:ascii="Arial" w:hAnsi="Arial" w:cs="Arial"/>
-        </w:rPr>
-        <w:t>.</w:t>
-      </w:r>
-      <w:r>
-        <w:rPr>
-          <w:rFonts w:ascii="Arial" w:hAnsi="Arial" w:cs="Arial"/>
-        </w:rPr>
-        <w:t xml:space="preserve"> </w:t>
-      </w:r>
-      <w:r>
-        <w:rPr>
-          <w:rFonts w:ascii="Arial" w:hAnsi="Arial" w:cs="Arial"/>
-        </w:rPr>
-        <w:t>In conclusion, a</w:t>
-      </w:r>
-      <w:r>
-        <w:rPr>
-          <w:rFonts w:ascii="Arial" w:hAnsi="Arial" w:cs="Arial"/>
-        </w:rPr>
-        <w:t xml:space="preserve">lthough there is no way to </w:t>
-      </w:r>
-      <w:r>
-        <w:rPr>
-          <w:rFonts w:ascii="Arial" w:hAnsi="Arial" w:cs="Arial"/>
-        </w:rPr>
-        <w:t>eliminate</w:t>
-      </w:r>
-      <w:r>
-        <w:rPr>
-          <w:rFonts w:ascii="Arial" w:hAnsi="Arial" w:cs="Arial"/>
-        </w:rPr>
-        <w:t xml:space="preserve"> overfitting, </w:t>
-      </w:r>
-      <w:r>
-        <w:rPr>
-          <w:rFonts w:ascii="Arial" w:hAnsi="Arial" w:cs="Arial"/>
-        </w:rPr>
-        <w:t xml:space="preserve">we can </w:t>
-      </w:r>
-      <w:r>
-        <w:rPr>
-          <w:rFonts w:ascii="Arial" w:hAnsi="Arial" w:cs="Arial"/>
-        </w:rPr>
-        <w:t>reduce it by bagging.</w:t>
-      </w:r>
-    </w:p>
-    <w:p>
-      <w:pPr>
-        <w:spacing w:line="240" w:lineRule="auto"/>
-        <w:rPr>
-          <w:rFonts w:ascii="Arial" w:hAnsi="Arial" w:cs="Arial"/>
-        </w:rPr>
-      </w:pPr>
-    </w:p>
-    <w:p>
-      <w:pPr>
-        <w:spacing w:line="240" w:lineRule="auto"/>
-        <w:rPr>
-          <w:rFonts w:ascii="Arial" w:hAnsi="Arial" w:cs="Arial"/>
-          <w:b/>
-          <w:bCs/>
-          <w:color w:val="252525"/>
-          <w:sz w:val="21"/>
-          <w:szCs w:val="21"/>
-          <w:shd w:val="clear" w:color="auto" w:fill="FFFFFF"/>
-        </w:rPr>
-      </w:pPr>
-      <w:r>
-        <w:rPr>
-          <w:rFonts w:ascii="Arial" w:hAnsi="Arial" w:cs="Arial"/>
-          <w:b/>
-          <w:bCs/>
-          <w:color w:val="252525"/>
-          <w:sz w:val="21"/>
-          <w:szCs w:val="21"/>
-          <w:shd w:val="clear" w:color="auto" w:fill="FFFFFF"/>
-        </w:rPr>
-        <w:t>Experiment 3:</w:t>
-      </w:r>
-    </w:p>
-    <w:p>
-      <w:pPr>
-        <w:spacing w:line="240" w:lineRule="auto"/>
-        <w:rPr>
-          <w:rFonts w:ascii="Arial" w:hAnsi="Arial" w:cs="Arial"/>
-          <w:b/>
-          <w:bCs/>
-        </w:rPr>
-      </w:pPr>
-      <w:r>
-        <w:rPr>
-          <w:rFonts w:ascii="Arial" w:hAnsi="Arial" w:cs="Arial"/>
-          <w:b/>
-          <w:bCs/>
-          <w:color w:val="252525"/>
-          <w:sz w:val="21"/>
-          <w:szCs w:val="21"/>
-          <w:shd w:val="clear" w:color="auto" w:fill="FFFFFF"/>
-        </w:rPr>
-        <w:t>Quantitatively compare "classic" decision trees (</w:t>
-      </w:r>
-      <w:proofErr w:type="spellStart"/>
-      <w:r>
-        <w:rPr>
-          <w:rFonts w:ascii="Arial" w:hAnsi="Arial" w:cs="Arial"/>
-          <w:b/>
-          <w:bCs/>
-          <w:color w:val="252525"/>
-          <w:sz w:val="21"/>
-          <w:szCs w:val="21"/>
-          <w:shd w:val="clear" w:color="auto" w:fill="FFFFFF"/>
-        </w:rPr>
-        <w:t>DTLearner</w:t>
-      </w:r>
-      <w:proofErr w:type="spellEnd"/>
-      <w:r>
-        <w:rPr>
-          <w:rFonts w:ascii="Arial" w:hAnsi="Arial" w:cs="Arial"/>
-          <w:b/>
-          <w:bCs/>
-          <w:color w:val="252525"/>
-          <w:sz w:val="21"/>
-          <w:szCs w:val="21"/>
-          <w:shd w:val="clear" w:color="auto" w:fill="FFFFFF"/>
-        </w:rPr>
-        <w:t>) versus random trees (</w:t>
-      </w:r>
-      <w:proofErr w:type="spellStart"/>
-      <w:r>
-        <w:rPr>
-          <w:rFonts w:ascii="Arial" w:hAnsi="Arial" w:cs="Arial"/>
-          <w:b/>
-          <w:bCs/>
-          <w:color w:val="252525"/>
-          <w:sz w:val="21"/>
-          <w:szCs w:val="21"/>
-          <w:shd w:val="clear" w:color="auto" w:fill="FFFFFF"/>
-        </w:rPr>
-        <w:t>RTLearner</w:t>
-      </w:r>
-      <w:proofErr w:type="spellEnd"/>
-      <w:r>
-        <w:rPr>
-          <w:rFonts w:ascii="Arial" w:hAnsi="Arial" w:cs="Arial"/>
-          <w:b/>
-          <w:bCs/>
-          <w:color w:val="252525"/>
-          <w:sz w:val="21"/>
-          <w:szCs w:val="21"/>
-          <w:shd w:val="clear" w:color="auto" w:fill="FFFFFF"/>
-        </w:rPr>
-        <w:t xml:space="preserve">). In which ways is one method better than the other? Provide at least two quantitative measures. Important, using two similar measures that illustrate the same broader metric does not count as two. (For example, do not use two measures for accuracy.) Note for this part of the report you must conduct new experiments, don't use the results of the experiments above for </w:t>
-      </w:r>
-      <w:proofErr w:type="gramStart"/>
-      <w:r>
-        <w:rPr>
-          <w:rFonts w:ascii="Arial" w:hAnsi="Arial" w:cs="Arial"/>
-          <w:b/>
-          <w:bCs/>
-          <w:color w:val="252525"/>
-          <w:sz w:val="21"/>
-          <w:szCs w:val="21"/>
-          <w:shd w:val="clear" w:color="auto" w:fill="FFFFFF"/>
-        </w:rPr>
-        <w:t>this(</w:t>
-      </w:r>
-      <w:proofErr w:type="gramEnd"/>
-      <w:r>
-        <w:rPr>
-          <w:rFonts w:ascii="Arial" w:hAnsi="Arial" w:cs="Arial"/>
-          <w:b/>
-          <w:bCs/>
-          <w:color w:val="252525"/>
-          <w:sz w:val="21"/>
-          <w:szCs w:val="21"/>
-          <w:shd w:val="clear" w:color="auto" w:fill="FFFFFF"/>
-        </w:rPr>
-        <w:t>RMSE is not allowed as a new experiment).</w:t>
-      </w:r>
-    </w:p>
-    <w:p>
-      <w:pPr>
-        <w:spacing w:line="240" w:lineRule="auto"/>
-        <w:rPr>
-          <w:rFonts w:ascii="Arial" w:hAnsi="Arial" w:cs="Arial"/>
-        </w:rPr>
-      </w:pPr>
-      <w:r>
-        <w:rPr>
-          <w:rFonts w:ascii="Arial" w:hAnsi="Arial" w:cs="Arial"/>
-        </w:rPr>
-        <w:t xml:space="preserve">In order to quantitatively compare </w:t>
-      </w:r>
-      <w:proofErr w:type="spellStart"/>
-      <w:r>
-        <w:rPr>
-          <w:rFonts w:ascii="Arial" w:hAnsi="Arial" w:cs="Arial"/>
-        </w:rPr>
-        <w:t>DTLearners</w:t>
-      </w:r>
-      <w:proofErr w:type="spellEnd"/>
-      <w:r>
-        <w:rPr>
-          <w:rFonts w:ascii="Arial" w:hAnsi="Arial" w:cs="Arial"/>
-        </w:rPr>
-        <w:t xml:space="preserve"> versus </w:t>
-      </w:r>
-      <w:proofErr w:type="spellStart"/>
-      <w:r>
-        <w:rPr>
-          <w:rFonts w:ascii="Arial" w:hAnsi="Arial" w:cs="Arial"/>
-        </w:rPr>
-        <w:t>RTLearners</w:t>
-      </w:r>
-      <w:proofErr w:type="spellEnd"/>
-      <w:r>
-        <w:rPr>
-          <w:rFonts w:ascii="Arial" w:hAnsi="Arial" w:cs="Arial"/>
-        </w:rPr>
-        <w:t xml:space="preserve">, I compared two </w:t>
-      </w:r>
-      <w:r>
-        <w:rPr>
-          <w:rFonts w:ascii="Arial" w:hAnsi="Arial" w:cs="Arial"/>
-        </w:rPr>
-        <w:t>metrics.</w:t>
-      </w:r>
-      <w:r>
-        <w:rPr>
-          <w:rFonts w:ascii="Arial" w:hAnsi="Arial" w:cs="Arial"/>
-        </w:rPr>
-        <w:t xml:space="preserve"> Professor Balch mentioned that one of the important ways to assess learners are to compare how quickly they </w:t>
-      </w:r>
-      <w:proofErr w:type="gramStart"/>
-      <w:r>
-        <w:rPr>
-          <w:rFonts w:ascii="Arial" w:hAnsi="Arial" w:cs="Arial"/>
-        </w:rPr>
-        <w:t>are able to</w:t>
-      </w:r>
-      <w:proofErr w:type="gramEnd"/>
-      <w:r>
-        <w:rPr>
-          <w:rFonts w:ascii="Arial" w:hAnsi="Arial" w:cs="Arial"/>
-        </w:rPr>
-        <w:t xml:space="preserve"> be trained, and how quickly they are able to query to generate predictions. </w:t>
-      </w:r>
-      <w:r>
-        <w:rPr>
-          <w:rFonts w:ascii="Arial" w:hAnsi="Arial" w:cs="Arial"/>
-        </w:rPr>
-        <w:t xml:space="preserve">In order to test this, I measured the start time and end time between training and querying data for both </w:t>
-      </w:r>
-      <w:proofErr w:type="spellStart"/>
-      <w:r>
-        <w:rPr>
-          <w:rFonts w:ascii="Arial" w:hAnsi="Arial" w:cs="Arial"/>
-        </w:rPr>
-        <w:t>DTLearners</w:t>
-      </w:r>
-      <w:proofErr w:type="spellEnd"/>
-      <w:r>
-        <w:rPr>
-          <w:rFonts w:ascii="Arial" w:hAnsi="Arial" w:cs="Arial"/>
-        </w:rPr>
-        <w:t xml:space="preserve"> and </w:t>
-      </w:r>
-      <w:proofErr w:type="spellStart"/>
-      <w:r>
-        <w:rPr>
-          <w:rFonts w:ascii="Arial" w:hAnsi="Arial" w:cs="Arial"/>
-        </w:rPr>
-        <w:t>RTLearners</w:t>
-      </w:r>
-      <w:proofErr w:type="spellEnd"/>
-      <w:r>
-        <w:rPr>
-          <w:rFonts w:ascii="Arial" w:hAnsi="Arial" w:cs="Arial"/>
-        </w:rPr>
-        <w:t>.</w:t>
-      </w:r>
-    </w:p>
-    <w:p>
-      <w:pPr>
-        <w:spacing w:line="240" w:lineRule="auto"/>
-        <w:rPr>
-          <w:rFonts w:ascii="Arial" w:hAnsi="Arial" w:cs="Arial"/>
-        </w:rPr>
-      </w:pPr>
-      <w:r>
-        <w:rPr>
-          <w:rFonts w:ascii="Arial" w:hAnsi="Arial" w:cs="Arial"/>
-        </w:rPr>
-        <w:t xml:space="preserve">As shown in </w:t>
-      </w:r>
-      <w:r>
-        <w:rPr>
-          <w:rFonts w:ascii="Arial" w:hAnsi="Arial" w:cs="Arial"/>
-          <w:i/>
-          <w:iCs/>
-        </w:rPr>
-        <w:t xml:space="preserve">Figure 3., </w:t>
-      </w:r>
-      <w:proofErr w:type="spellStart"/>
-      <w:r>
-        <w:rPr>
-          <w:rFonts w:ascii="Arial" w:hAnsi="Arial" w:cs="Arial"/>
-        </w:rPr>
-        <w:t>RTLearners</w:t>
-      </w:r>
-      <w:proofErr w:type="spellEnd"/>
-      <w:r>
-        <w:rPr>
-          <w:rFonts w:ascii="Arial" w:hAnsi="Arial" w:cs="Arial"/>
-        </w:rPr>
-        <w:t xml:space="preserve"> performed much better than </w:t>
-      </w:r>
-      <w:proofErr w:type="spellStart"/>
-      <w:r>
-        <w:rPr>
-          <w:rFonts w:ascii="Arial" w:hAnsi="Arial" w:cs="Arial"/>
-        </w:rPr>
-        <w:t>DTLearners</w:t>
-      </w:r>
-      <w:proofErr w:type="spellEnd"/>
-      <w:r>
-        <w:rPr>
-          <w:rFonts w:ascii="Arial" w:hAnsi="Arial" w:cs="Arial"/>
-        </w:rPr>
-        <w:t xml:space="preserve"> when training. This was especially so when the leaf size was smaller. As the leaf size became larger, the training times became </w:t>
-      </w:r>
-      <w:proofErr w:type="gramStart"/>
-      <w:r>
-        <w:rPr>
-          <w:rFonts w:ascii="Arial" w:hAnsi="Arial" w:cs="Arial"/>
-        </w:rPr>
-        <w:t>more or less the</w:t>
-      </w:r>
-      <w:proofErr w:type="gramEnd"/>
-      <w:r>
-        <w:rPr>
-          <w:rFonts w:ascii="Arial" w:hAnsi="Arial" w:cs="Arial"/>
-        </w:rPr>
-        <w:t xml:space="preserve"> same. </w:t>
-      </w:r>
-      <w:r>
-        <w:rPr>
-          <w:rFonts w:ascii="Arial" w:hAnsi="Arial" w:cs="Arial"/>
-        </w:rPr>
-        <w:t xml:space="preserve">This makes sense since </w:t>
-      </w:r>
-      <w:r>
-        <w:rPr>
-          <w:rFonts w:ascii="Arial" w:hAnsi="Arial" w:cs="Arial"/>
-        </w:rPr>
-        <w:t>it takes much more computing time to figure out the split value (correlation in this example), compared to generating a split value randomly.</w:t>
-      </w:r>
-    </w:p>
-    <w:p>
-      <w:pPr>
-        <w:spacing w:line="240" w:lineRule="auto"/>
-        <w:rPr>
-          <w:rFonts w:ascii="Arial" w:hAnsi="Arial" w:cs="Arial"/>
-        </w:rPr>
-      </w:pPr>
-      <w:r>
-        <w:rPr>
-          <w:rFonts w:ascii="Arial" w:hAnsi="Arial" w:cs="Arial"/>
-        </w:rPr>
-        <w:t xml:space="preserve">Also shown in </w:t>
-      </w:r>
-      <w:r>
-        <w:rPr>
-          <w:rFonts w:ascii="Arial" w:hAnsi="Arial" w:cs="Arial"/>
-          <w:i/>
-          <w:iCs/>
-        </w:rPr>
-        <w:t xml:space="preserve">Figure 3., </w:t>
-      </w:r>
-      <w:r>
-        <w:rPr>
-          <w:rFonts w:ascii="Arial" w:hAnsi="Arial" w:cs="Arial"/>
-        </w:rPr>
-        <w:t xml:space="preserve">it was found that there </w:t>
-      </w:r>
-      <w:r>
-        <w:rPr>
-          <w:rFonts w:ascii="Arial" w:hAnsi="Arial" w:cs="Arial"/>
-        </w:rPr>
-        <w:t>was</w:t>
-      </w:r>
-      <w:r>
-        <w:rPr>
-          <w:rFonts w:ascii="Arial" w:hAnsi="Arial" w:cs="Arial"/>
-        </w:rPr>
-        <w:t xml:space="preserve"> no significant difference in querying time between </w:t>
-      </w:r>
-      <w:proofErr w:type="spellStart"/>
-      <w:r>
-        <w:rPr>
-          <w:rFonts w:ascii="Arial" w:hAnsi="Arial" w:cs="Arial"/>
-        </w:rPr>
-        <w:t>DTLearners</w:t>
-      </w:r>
-      <w:proofErr w:type="spellEnd"/>
-      <w:r>
-        <w:rPr>
-          <w:rFonts w:ascii="Arial" w:hAnsi="Arial" w:cs="Arial"/>
-        </w:rPr>
-        <w:t xml:space="preserve"> and </w:t>
-      </w:r>
-      <w:proofErr w:type="spellStart"/>
-      <w:r>
-        <w:rPr>
-          <w:rFonts w:ascii="Arial" w:hAnsi="Arial" w:cs="Arial"/>
-        </w:rPr>
-        <w:t>RTLearners</w:t>
-      </w:r>
-      <w:proofErr w:type="spellEnd"/>
-      <w:r>
-        <w:rPr>
-          <w:rFonts w:ascii="Arial" w:hAnsi="Arial" w:cs="Arial"/>
-        </w:rPr>
-        <w:t xml:space="preserve">. </w:t>
-      </w:r>
-      <w:r>
-        <w:rPr>
-          <w:rFonts w:ascii="Arial" w:hAnsi="Arial" w:cs="Arial"/>
-        </w:rPr>
-        <w:t>Given there were no significant differences, I repeated the experiment 50 times to even out the graph. Even after 50 trials, there were no significant differences.</w:t>
-      </w:r>
-    </w:p>
-    <w:p>
-      <w:pPr>
-        <w:spacing w:line="240" w:lineRule="auto"/>
-        <w:rPr>
-          <w:rFonts w:ascii="Arial" w:hAnsi="Arial" w:cs="Arial"/>
-        </w:rPr>
-      </w:pPr>
-      <w:r>
-        <w:rPr>
-          <w:rFonts w:ascii="Arial" w:hAnsi="Arial" w:cs="Arial"/>
-        </w:rPr>
-        <w:t>In conclusion,</w:t>
-      </w:r>
-      <w:r>
-        <w:rPr>
-          <w:rFonts w:ascii="Arial" w:hAnsi="Arial" w:cs="Arial"/>
-        </w:rPr>
-        <w:t xml:space="preserve"> </w:t>
-      </w:r>
-      <w:proofErr w:type="spellStart"/>
-      <w:r>
-        <w:rPr>
-          <w:rFonts w:ascii="Arial" w:hAnsi="Arial" w:cs="Arial"/>
-        </w:rPr>
-        <w:t>RTLearners</w:t>
-      </w:r>
-      <w:proofErr w:type="spellEnd"/>
-      <w:r>
-        <w:rPr>
-          <w:rFonts w:ascii="Arial" w:hAnsi="Arial" w:cs="Arial"/>
-        </w:rPr>
-        <w:t xml:space="preserve"> perform much better than </w:t>
-      </w:r>
-      <w:proofErr w:type="spellStart"/>
-      <w:r>
-        <w:rPr>
-          <w:rFonts w:ascii="Arial" w:hAnsi="Arial" w:cs="Arial"/>
-        </w:rPr>
-        <w:t>DTLearners</w:t>
-      </w:r>
-      <w:proofErr w:type="spellEnd"/>
-      <w:r>
-        <w:rPr>
-          <w:rFonts w:ascii="Arial" w:hAnsi="Arial" w:cs="Arial"/>
-        </w:rPr>
-        <w:t xml:space="preserve"> when training, especially when the leaf size is smaller. In respect to querying, </w:t>
-      </w:r>
-      <w:proofErr w:type="spellStart"/>
-      <w:r>
-        <w:rPr>
-          <w:rFonts w:ascii="Arial" w:hAnsi="Arial" w:cs="Arial"/>
-        </w:rPr>
-        <w:t>RTLearners</w:t>
-      </w:r>
-      <w:proofErr w:type="spellEnd"/>
-      <w:r>
-        <w:rPr>
-          <w:rFonts w:ascii="Arial" w:hAnsi="Arial" w:cs="Arial"/>
-        </w:rPr>
-        <w:t xml:space="preserve"> and </w:t>
-      </w:r>
-      <w:proofErr w:type="spellStart"/>
-      <w:r>
-        <w:rPr>
-          <w:rFonts w:ascii="Arial" w:hAnsi="Arial" w:cs="Arial"/>
-        </w:rPr>
-        <w:t>DTLearners</w:t>
-      </w:r>
-      <w:proofErr w:type="spellEnd"/>
-      <w:r>
-        <w:rPr>
-          <w:rFonts w:ascii="Arial" w:hAnsi="Arial" w:cs="Arial"/>
-        </w:rPr>
-        <w:t xml:space="preserve"> perform about the same, as expected.</w:t>
-      </w:r>
-    </w:p>
-    <w:p>
-      <w:pPr>
-        <w:spacing w:line="240" w:lineRule="auto"/>
         <w:jc w:val="center"/>
         <w:rPr>
           <w:rFonts w:ascii="Arial" w:hAnsi="Arial" w:cs="Arial"/>
@@ -1969,9 +924,9 @@
           <w:noProof/>
         </w:rPr>
         <w:drawing>
-          <wp:inline distT="0" distB="0" distL="0" distR="0" wp14:anchorId="2FF426F1" wp14:editId="66E23318">
-            <wp:extent cx="3244850" cy="2431877"/>
-            <wp:effectExtent l="0" t="0" r="0" b="6985"/>
+          <wp:inline distT="0" distB="0" distL="0" distR="0" wp14:anchorId="78160FA3" wp14:editId="5DC06492">
+            <wp:extent cx="3403600" cy="2550853"/>
+            <wp:effectExtent l="0" t="0" r="6350" b="1905"/>
             <wp:docPr id="10" name="Picture 10"/>
             <wp:cNvGraphicFramePr>
               <a:graphicFrameLocks xmlns:a="http://schemas.openxmlformats.org/drawingml/2006/main" noChangeAspect="1"/>
@@ -2001,7 +956,7 @@
                   <pic:spPr bwMode="auto">
                     <a:xfrm>
                       <a:off x="0" y="0"/>
-                      <a:ext cx="3285677" cy="2462475"/>
+                      <a:ext cx="3556796" cy="2665667"/>
                     </a:xfrm>
                     <a:prstGeom prst="rect">
                       <a:avLst/>
@@ -2034,39 +989,393 @@
           <w:i/>
           <w:iCs/>
         </w:rPr>
-        <w:t>Figure 1.</w:t>
-      </w:r>
-      <w:r>
-        <w:rPr>
-          <w:rFonts w:ascii="Arial" w:hAnsi="Arial" w:cs="Arial"/>
-          <w:i/>
-          <w:iCs/>
-        </w:rPr>
-        <w:t xml:space="preserve"> Leaf vs RMSE</w:t>
-      </w:r>
-      <w:r>
-        <w:rPr>
-          <w:rFonts w:ascii="Arial" w:hAnsi="Arial" w:cs="Arial"/>
-          <w:i/>
-          <w:iCs/>
-        </w:rPr>
-        <w:t xml:space="preserve"> Without Bagging</w:t>
+        <w:t>Figure 1. Leaf vs RMSE Without Bagging</w:t>
+      </w:r>
+      <w:r>
+        <w:rPr>
+          <w:rFonts w:ascii="Arial" w:hAnsi="Arial" w:cs="Arial"/>
+          <w:i/>
+          <w:iCs/>
+        </w:rPr>
+        <w:t>.</w:t>
       </w:r>
     </w:p>
     <w:p>
       <w:pPr>
         <w:spacing w:line="240" w:lineRule="auto"/>
-        <w:jc w:val="center"/>
-        <w:rPr>
-          <w:rFonts w:ascii="Arial" w:hAnsi="Arial" w:cs="Arial"/>
-          <w:i/>
-          <w:iCs/>
+        <w:rPr>
+          <w:rFonts w:ascii="Arial" w:hAnsi="Arial" w:cs="Arial"/>
         </w:rPr>
       </w:pPr>
     </w:p>
     <w:p>
       <w:pPr>
         <w:spacing w:line="240" w:lineRule="auto"/>
+        <w:rPr>
+          <w:rFonts w:ascii="Arial" w:hAnsi="Arial" w:cs="Arial"/>
+        </w:rPr>
+      </w:pPr>
+    </w:p>
+    <w:p>
+      <w:pPr>
+        <w:spacing w:line="240" w:lineRule="auto"/>
+        <w:rPr>
+          <w:rFonts w:ascii="Arial" w:hAnsi="Arial" w:cs="Arial"/>
+          <w:b/>
+          <w:bCs/>
+          <w:color w:val="252525"/>
+          <w:shd w:val="clear" w:color="auto" w:fill="FFFFFF"/>
+        </w:rPr>
+      </w:pPr>
+      <w:r>
+        <w:rPr>
+          <w:rFonts w:ascii="Arial" w:hAnsi="Arial" w:cs="Arial"/>
+          <w:b/>
+          <w:bCs/>
+          <w:color w:val="252525"/>
+          <w:shd w:val="clear" w:color="auto" w:fill="FFFFFF"/>
+        </w:rPr>
+        <w:lastRenderedPageBreak/>
+        <w:t xml:space="preserve">Experiment 2: </w:t>
+      </w:r>
+    </w:p>
+    <w:p>
+      <w:pPr>
+        <w:spacing w:line="240" w:lineRule="auto"/>
+        <w:rPr>
+          <w:rFonts w:ascii="Arial" w:hAnsi="Arial" w:cs="Arial"/>
+        </w:rPr>
+      </w:pPr>
+      <w:r>
+        <w:rPr>
+          <w:rFonts w:ascii="Arial" w:hAnsi="Arial" w:cs="Arial"/>
+        </w:rPr>
+        <w:t xml:space="preserve">In order to test this, </w:t>
+      </w:r>
+      <w:r>
+        <w:rPr>
+          <w:rFonts w:ascii="Arial" w:hAnsi="Arial" w:cs="Arial"/>
+        </w:rPr>
+        <w:t xml:space="preserve">again, </w:t>
+      </w:r>
+      <w:r>
+        <w:rPr>
+          <w:rFonts w:ascii="Arial" w:hAnsi="Arial" w:cs="Arial"/>
+        </w:rPr>
+        <w:t xml:space="preserve">the RMSE was calculated for </w:t>
+      </w:r>
+      <w:r>
+        <w:rPr>
+          <w:rFonts w:ascii="Arial" w:hAnsi="Arial" w:cs="Arial"/>
+        </w:rPr>
+        <w:t xml:space="preserve">both in-sample and out-of-sample data </w:t>
+      </w:r>
+      <w:r>
+        <w:rPr>
+          <w:rFonts w:ascii="Arial" w:hAnsi="Arial" w:cs="Arial"/>
+        </w:rPr>
+        <w:t xml:space="preserve">using the </w:t>
+      </w:r>
+      <w:proofErr w:type="spellStart"/>
+      <w:r>
+        <w:rPr>
+          <w:rFonts w:ascii="Arial" w:hAnsi="Arial" w:cs="Arial"/>
+        </w:rPr>
+        <w:t>DTLearne</w:t>
+      </w:r>
+      <w:r>
+        <w:rPr>
+          <w:rFonts w:ascii="Arial" w:hAnsi="Arial" w:cs="Arial"/>
+        </w:rPr>
+        <w:t>r</w:t>
+      </w:r>
+      <w:proofErr w:type="spellEnd"/>
+      <w:r>
+        <w:rPr>
+          <w:rFonts w:ascii="Arial" w:hAnsi="Arial" w:cs="Arial"/>
+        </w:rPr>
+        <w:t xml:space="preserve">. </w:t>
+      </w:r>
+      <w:r>
+        <w:rPr>
+          <w:rFonts w:ascii="Arial" w:hAnsi="Arial" w:cs="Arial"/>
+        </w:rPr>
+        <w:t xml:space="preserve">In this </w:t>
+      </w:r>
+      <w:r>
+        <w:rPr>
+          <w:rFonts w:ascii="Arial" w:hAnsi="Arial" w:cs="Arial"/>
+        </w:rPr>
+        <w:t xml:space="preserve">Experiment, however, </w:t>
+      </w:r>
+      <w:r>
+        <w:rPr>
+          <w:rFonts w:ascii="Arial" w:hAnsi="Arial" w:cs="Arial"/>
+        </w:rPr>
+        <w:t xml:space="preserve">bagging was used. </w:t>
+      </w:r>
+      <w:r>
+        <w:rPr>
+          <w:rFonts w:ascii="Arial" w:hAnsi="Arial" w:cs="Arial"/>
+        </w:rPr>
+        <w:t>Specifically,</w:t>
+      </w:r>
+      <w:r>
+        <w:rPr>
+          <w:rFonts w:ascii="Arial" w:hAnsi="Arial" w:cs="Arial"/>
+        </w:rPr>
+        <w:t xml:space="preserve"> </w:t>
+      </w:r>
+      <w:r>
+        <w:rPr>
+          <w:rFonts w:ascii="Arial" w:hAnsi="Arial" w:cs="Arial"/>
+        </w:rPr>
+        <w:t xml:space="preserve">the 25 bags were used in this experiment for each dataset. </w:t>
+      </w:r>
+      <w:r>
+        <w:rPr>
+          <w:rFonts w:ascii="Arial" w:hAnsi="Arial" w:cs="Arial"/>
+        </w:rPr>
+        <w:t xml:space="preserve">Both results were plotted side by side for comparison as shown in </w:t>
+      </w:r>
+      <w:r>
+        <w:rPr>
+          <w:rFonts w:ascii="Arial" w:hAnsi="Arial" w:cs="Arial"/>
+          <w:i/>
+          <w:iCs/>
+        </w:rPr>
+        <w:t xml:space="preserve">Figure 2. </w:t>
+      </w:r>
+    </w:p>
+    <w:p>
+      <w:pPr>
+        <w:spacing w:line="240" w:lineRule="auto"/>
+        <w:rPr>
+          <w:rFonts w:ascii="Arial" w:hAnsi="Arial" w:cs="Arial"/>
+        </w:rPr>
+      </w:pPr>
+      <w:r>
+        <w:rPr>
+          <w:rFonts w:ascii="Arial" w:hAnsi="Arial" w:cs="Arial"/>
+        </w:rPr>
+        <w:t xml:space="preserve">As shown in </w:t>
+      </w:r>
+      <w:r>
+        <w:rPr>
+          <w:rFonts w:ascii="Arial" w:hAnsi="Arial" w:cs="Arial"/>
+          <w:i/>
+          <w:iCs/>
+        </w:rPr>
+        <w:t>Figure 2.</w:t>
+      </w:r>
+      <w:r>
+        <w:rPr>
+          <w:rFonts w:ascii="Arial" w:hAnsi="Arial" w:cs="Arial"/>
+        </w:rPr>
+        <w:t xml:space="preserve"> </w:t>
+      </w:r>
+      <w:r>
+        <w:rPr>
+          <w:rFonts w:ascii="Arial" w:hAnsi="Arial" w:cs="Arial"/>
+        </w:rPr>
+        <w:t>b</w:t>
+      </w:r>
+      <w:r>
+        <w:rPr>
+          <w:rFonts w:ascii="Arial" w:hAnsi="Arial" w:cs="Arial"/>
+        </w:rPr>
+        <w:t xml:space="preserve">agging </w:t>
+      </w:r>
+      <w:r>
+        <w:rPr>
+          <w:rFonts w:ascii="Arial" w:hAnsi="Arial" w:cs="Arial"/>
+        </w:rPr>
+        <w:t>can reduce</w:t>
+      </w:r>
+      <w:r>
+        <w:rPr>
+          <w:rFonts w:ascii="Arial" w:hAnsi="Arial" w:cs="Arial"/>
+        </w:rPr>
+        <w:t xml:space="preserve"> overfittin</w:t>
+      </w:r>
+      <w:r>
+        <w:rPr>
+          <w:rFonts w:ascii="Arial" w:hAnsi="Arial" w:cs="Arial"/>
+        </w:rPr>
+        <w:t>g</w:t>
+      </w:r>
+      <w:r>
+        <w:rPr>
+          <w:rFonts w:ascii="Arial" w:hAnsi="Arial" w:cs="Arial"/>
+        </w:rPr>
+        <w:t xml:space="preserve">. </w:t>
+      </w:r>
+      <w:proofErr w:type="gramStart"/>
+      <w:r>
+        <w:rPr>
+          <w:rFonts w:ascii="Arial" w:hAnsi="Arial" w:cs="Arial"/>
+        </w:rPr>
+        <w:t>Similar to</w:t>
+      </w:r>
+      <w:proofErr w:type="gramEnd"/>
+      <w:r>
+        <w:rPr>
+          <w:rFonts w:ascii="Arial" w:hAnsi="Arial" w:cs="Arial"/>
+        </w:rPr>
+        <w:t xml:space="preserve"> what we saw </w:t>
+      </w:r>
+      <w:r>
+        <w:rPr>
+          <w:rFonts w:ascii="Arial" w:hAnsi="Arial" w:cs="Arial"/>
+        </w:rPr>
+        <w:t xml:space="preserve">in Experiment 1, </w:t>
+      </w:r>
+      <w:r>
+        <w:rPr>
+          <w:rFonts w:ascii="Arial" w:hAnsi="Arial" w:cs="Arial"/>
+        </w:rPr>
+        <w:t>where</w:t>
+      </w:r>
+      <w:r>
+        <w:rPr>
+          <w:rFonts w:ascii="Arial" w:hAnsi="Arial" w:cs="Arial"/>
+        </w:rPr>
+        <w:t xml:space="preserve"> we did not use bagging, </w:t>
+      </w:r>
+      <w:r>
+        <w:rPr>
+          <w:rFonts w:ascii="Arial" w:hAnsi="Arial" w:cs="Arial"/>
+        </w:rPr>
+        <w:t xml:space="preserve">the in-sample RMSE is still much lower </w:t>
+      </w:r>
+      <w:r>
+        <w:rPr>
+          <w:rFonts w:ascii="Arial" w:hAnsi="Arial" w:cs="Arial"/>
+        </w:rPr>
+        <w:t>relative to</w:t>
+      </w:r>
+      <w:r>
+        <w:rPr>
+          <w:rFonts w:ascii="Arial" w:hAnsi="Arial" w:cs="Arial"/>
+        </w:rPr>
+        <w:t xml:space="preserve"> the out-sample RMSE. </w:t>
+      </w:r>
+      <w:r>
+        <w:rPr>
+          <w:rFonts w:ascii="Arial" w:hAnsi="Arial" w:cs="Arial"/>
+        </w:rPr>
+        <w:t xml:space="preserve">This indicates a higher degree of overfitting. </w:t>
+      </w:r>
+      <w:r>
+        <w:rPr>
+          <w:rFonts w:ascii="Arial" w:hAnsi="Arial" w:cs="Arial"/>
+        </w:rPr>
+        <w:t>However, we can also see that</w:t>
+      </w:r>
+      <w:r>
+        <w:rPr>
+          <w:rFonts w:ascii="Arial" w:hAnsi="Arial" w:cs="Arial"/>
+        </w:rPr>
+        <w:t xml:space="preserve"> </w:t>
+      </w:r>
+      <w:r>
+        <w:rPr>
+          <w:rFonts w:ascii="Arial" w:hAnsi="Arial" w:cs="Arial"/>
+        </w:rPr>
+        <w:t xml:space="preserve">overfitting </w:t>
+      </w:r>
+      <w:r>
+        <w:rPr>
+          <w:rFonts w:ascii="Arial" w:hAnsi="Arial" w:cs="Arial"/>
+        </w:rPr>
+        <w:t xml:space="preserve">has </w:t>
+      </w:r>
+      <w:r>
+        <w:rPr>
+          <w:rFonts w:ascii="Arial" w:hAnsi="Arial" w:cs="Arial"/>
+        </w:rPr>
+        <w:t>been reduced</w:t>
+      </w:r>
+      <w:r>
+        <w:rPr>
+          <w:rFonts w:ascii="Arial" w:hAnsi="Arial" w:cs="Arial"/>
+        </w:rPr>
+        <w:t xml:space="preserve"> significantly</w:t>
+      </w:r>
+      <w:r>
+        <w:rPr>
+          <w:rFonts w:ascii="Arial" w:hAnsi="Arial" w:cs="Arial"/>
+        </w:rPr>
+        <w:t>, even in the case where the leaf size is 1. Remember that when in-sample was used with leaf size 1, the</w:t>
+      </w:r>
+      <w:r>
+        <w:rPr>
+          <w:rFonts w:ascii="Arial" w:hAnsi="Arial" w:cs="Arial"/>
+        </w:rPr>
+        <w:t xml:space="preserve">re was complete </w:t>
+      </w:r>
+      <w:r>
+        <w:rPr>
+          <w:rFonts w:ascii="Arial" w:hAnsi="Arial" w:cs="Arial"/>
+          <w:b/>
+          <w:bCs/>
+          <w:color w:val="252525"/>
+          <w:shd w:val="clear" w:color="auto" w:fill="FFFFFF"/>
+        </w:rPr>
+        <w:t>overfitting</w:t>
+      </w:r>
+      <w:r>
+        <w:rPr>
+          <w:rFonts w:ascii="Arial" w:hAnsi="Arial" w:cs="Arial"/>
+        </w:rPr>
+        <w:t>.</w:t>
+      </w:r>
+      <w:r>
+        <w:rPr>
+          <w:rFonts w:ascii="Arial" w:hAnsi="Arial" w:cs="Arial"/>
+        </w:rPr>
+        <w:t xml:space="preserve"> </w:t>
+      </w:r>
+      <w:r>
+        <w:rPr>
+          <w:rFonts w:ascii="Arial" w:hAnsi="Arial" w:cs="Arial"/>
+        </w:rPr>
+        <w:t>In conclusion, a</w:t>
+      </w:r>
+      <w:r>
+        <w:rPr>
+          <w:rFonts w:ascii="Arial" w:hAnsi="Arial" w:cs="Arial"/>
+        </w:rPr>
+        <w:t xml:space="preserve">lthough there is no way to </w:t>
+      </w:r>
+      <w:r>
+        <w:rPr>
+          <w:rFonts w:ascii="Arial" w:hAnsi="Arial" w:cs="Arial"/>
+        </w:rPr>
+        <w:t>eliminate</w:t>
+      </w:r>
+      <w:r>
+        <w:rPr>
+          <w:rFonts w:ascii="Arial" w:hAnsi="Arial" w:cs="Arial"/>
+        </w:rPr>
+        <w:t xml:space="preserve"> overfitting, </w:t>
+      </w:r>
+      <w:r>
+        <w:rPr>
+          <w:rFonts w:ascii="Arial" w:hAnsi="Arial" w:cs="Arial"/>
+        </w:rPr>
+        <w:t xml:space="preserve">we can </w:t>
+      </w:r>
+      <w:r>
+        <w:rPr>
+          <w:rFonts w:ascii="Arial" w:hAnsi="Arial" w:cs="Arial"/>
+        </w:rPr>
+        <w:t>reduce it by bagging.</w:t>
+      </w:r>
+    </w:p>
+    <w:p>
+      <w:pPr>
+        <w:spacing w:line="240" w:lineRule="auto"/>
         <w:jc w:val="center"/>
         <w:rPr>
           <w:rFonts w:ascii="Arial" w:hAnsi="Arial" w:cs="Arial"/>
@@ -2079,11 +1388,10 @@
           <w:rFonts w:ascii="Arial" w:hAnsi="Arial" w:cs="Arial"/>
           <w:noProof/>
         </w:rPr>
-        <w:lastRenderedPageBreak/>
         <w:drawing>
-          <wp:inline distT="0" distB="0" distL="0" distR="0" wp14:anchorId="7D3AE30E" wp14:editId="534FC937">
-            <wp:extent cx="3168650" cy="2374771"/>
-            <wp:effectExtent l="0" t="0" r="0" b="6985"/>
+          <wp:inline distT="0" distB="0" distL="0" distR="0" wp14:anchorId="7F82607E" wp14:editId="288DD3CC">
+            <wp:extent cx="3295915" cy="2470150"/>
+            <wp:effectExtent l="0" t="0" r="0" b="6350"/>
             <wp:docPr id="9" name="Picture 9"/>
             <wp:cNvGraphicFramePr>
               <a:graphicFrameLocks xmlns:a="http://schemas.openxmlformats.org/drawingml/2006/main" noChangeAspect="1"/>
@@ -2113,7 +1421,7 @@
                   <pic:spPr bwMode="auto">
                     <a:xfrm>
                       <a:off x="0" y="0"/>
-                      <a:ext cx="3249195" cy="2435136"/>
+                      <a:ext cx="3304532" cy="2476608"/>
                     </a:xfrm>
                     <a:prstGeom prst="rect">
                       <a:avLst/>
@@ -2146,44 +1454,487 @@
           <w:i/>
           <w:iCs/>
         </w:rPr>
-        <w:t xml:space="preserve">Figure </w:t>
-      </w:r>
-      <w:r>
-        <w:rPr>
-          <w:rFonts w:ascii="Arial" w:hAnsi="Arial" w:cs="Arial"/>
-          <w:i/>
-          <w:iCs/>
-        </w:rPr>
-        <w:t>2</w:t>
-      </w:r>
-      <w:r>
-        <w:rPr>
-          <w:rFonts w:ascii="Arial" w:hAnsi="Arial" w:cs="Arial"/>
-          <w:i/>
-          <w:iCs/>
-        </w:rPr>
-        <w:t xml:space="preserve">. Leaf vs RMSE </w:t>
-      </w:r>
-      <w:r>
-        <w:rPr>
-          <w:rFonts w:ascii="Arial" w:hAnsi="Arial" w:cs="Arial"/>
-          <w:i/>
-          <w:iCs/>
-        </w:rPr>
-        <w:t>With</w:t>
-      </w:r>
-      <w:r>
-        <w:rPr>
-          <w:rFonts w:ascii="Arial" w:hAnsi="Arial" w:cs="Arial"/>
-          <w:i/>
-          <w:iCs/>
-        </w:rPr>
-        <w:t xml:space="preserve"> Bagging</w:t>
+        <w:t>Figure 2. Leaf vs RMSE With Bagging</w:t>
+      </w:r>
+      <w:r>
+        <w:rPr>
+          <w:rFonts w:ascii="Arial" w:hAnsi="Arial" w:cs="Arial"/>
+          <w:i/>
+          <w:iCs/>
+        </w:rPr>
+        <w:t>.</w:t>
       </w:r>
     </w:p>
     <w:p>
       <w:pPr>
         <w:spacing w:line="240" w:lineRule="auto"/>
+        <w:rPr>
+          <w:rFonts w:ascii="Arial" w:hAnsi="Arial" w:cs="Arial"/>
+        </w:rPr>
+      </w:pPr>
+    </w:p>
+    <w:p>
+      <w:pPr>
+        <w:spacing w:line="240" w:lineRule="auto"/>
+        <w:rPr>
+          <w:rFonts w:ascii="Arial" w:hAnsi="Arial" w:cs="Arial"/>
+        </w:rPr>
+      </w:pPr>
+    </w:p>
+    <w:p>
+      <w:pPr>
+        <w:spacing w:line="240" w:lineRule="auto"/>
+        <w:rPr>
+          <w:rFonts w:ascii="Arial" w:hAnsi="Arial" w:cs="Arial"/>
+          <w:b/>
+          <w:bCs/>
+          <w:color w:val="252525"/>
+          <w:sz w:val="21"/>
+          <w:szCs w:val="21"/>
+          <w:shd w:val="clear" w:color="auto" w:fill="FFFFFF"/>
+        </w:rPr>
+      </w:pPr>
+      <w:r>
+        <w:rPr>
+          <w:rFonts w:ascii="Arial" w:hAnsi="Arial" w:cs="Arial"/>
+          <w:b/>
+          <w:bCs/>
+          <w:color w:val="252525"/>
+          <w:sz w:val="21"/>
+          <w:szCs w:val="21"/>
+          <w:shd w:val="clear" w:color="auto" w:fill="FFFFFF"/>
+        </w:rPr>
+        <w:t>Experiment 3:</w:t>
+      </w:r>
+    </w:p>
+    <w:p>
+      <w:pPr>
+        <w:spacing w:line="240" w:lineRule="auto"/>
+      </w:pPr>
+      <w:r>
+        <w:rPr>
+          <w:rFonts w:ascii="Arial" w:hAnsi="Arial" w:cs="Arial"/>
+        </w:rPr>
+        <w:t>I</w:t>
+      </w:r>
+      <w:r>
+        <w:rPr>
+          <w:rFonts w:ascii="Arial" w:hAnsi="Arial" w:cs="Arial"/>
+        </w:rPr>
+        <w:t xml:space="preserve">n order to quantitatively compare </w:t>
+      </w:r>
+      <w:proofErr w:type="spellStart"/>
+      <w:r>
+        <w:rPr>
+          <w:rFonts w:ascii="Arial" w:hAnsi="Arial" w:cs="Arial"/>
+        </w:rPr>
+        <w:t>DTLearners</w:t>
+      </w:r>
+      <w:proofErr w:type="spellEnd"/>
+      <w:r>
+        <w:rPr>
+          <w:rFonts w:ascii="Arial" w:hAnsi="Arial" w:cs="Arial"/>
+        </w:rPr>
+        <w:t xml:space="preserve"> versus </w:t>
+      </w:r>
+      <w:proofErr w:type="spellStart"/>
+      <w:r>
+        <w:rPr>
+          <w:rFonts w:ascii="Arial" w:hAnsi="Arial" w:cs="Arial"/>
+        </w:rPr>
+        <w:t>RTLearners</w:t>
+      </w:r>
+      <w:proofErr w:type="spellEnd"/>
+      <w:r>
+        <w:rPr>
+          <w:rFonts w:ascii="Arial" w:hAnsi="Arial" w:cs="Arial"/>
+        </w:rPr>
+        <w:t xml:space="preserve">, I compared two </w:t>
+      </w:r>
+      <w:r>
+        <w:rPr>
+          <w:rFonts w:ascii="Arial" w:hAnsi="Arial" w:cs="Arial"/>
+        </w:rPr>
+        <w:t>metrics.</w:t>
+      </w:r>
+      <w:r>
+        <w:rPr>
+          <w:rFonts w:ascii="Arial" w:hAnsi="Arial" w:cs="Arial"/>
+        </w:rPr>
+        <w:t xml:space="preserve"> Professor Balch mentioned that one of the important ways to assess learners are to compare how quickly they </w:t>
+      </w:r>
+      <w:proofErr w:type="gramStart"/>
+      <w:r>
+        <w:rPr>
+          <w:rFonts w:ascii="Arial" w:hAnsi="Arial" w:cs="Arial"/>
+        </w:rPr>
+        <w:t>are able to</w:t>
+      </w:r>
+      <w:proofErr w:type="gramEnd"/>
+      <w:r>
+        <w:rPr>
+          <w:rFonts w:ascii="Arial" w:hAnsi="Arial" w:cs="Arial"/>
+        </w:rPr>
+        <w:t xml:space="preserve"> be trained, and how quickly they are able to query to generate predictions.</w:t>
+      </w:r>
+      <w:r>
+        <w:rPr>
+          <w:rFonts w:ascii="Arial" w:hAnsi="Arial" w:cs="Arial"/>
+        </w:rPr>
+        <w:t xml:space="preserve"> He also mentioned the importance of RAM/memory efficiency of the learners.</w:t>
+      </w:r>
+      <w:r>
+        <w:rPr>
+          <w:rFonts w:ascii="Arial" w:hAnsi="Arial" w:cs="Arial"/>
+        </w:rPr>
+        <w:t xml:space="preserve"> </w:t>
+      </w:r>
+      <w:r>
+        <w:rPr>
+          <w:rFonts w:ascii="Arial" w:hAnsi="Arial" w:cs="Arial"/>
+        </w:rPr>
+        <w:t xml:space="preserve">In order to test this, I measured the start time and end time between training and querying data for both </w:t>
+      </w:r>
+      <w:proofErr w:type="spellStart"/>
+      <w:r>
+        <w:rPr>
+          <w:rFonts w:ascii="Arial" w:hAnsi="Arial" w:cs="Arial"/>
+        </w:rPr>
+        <w:t>DTLearners</w:t>
+      </w:r>
+      <w:proofErr w:type="spellEnd"/>
+      <w:r>
+        <w:rPr>
+          <w:rFonts w:ascii="Arial" w:hAnsi="Arial" w:cs="Arial"/>
+        </w:rPr>
+        <w:t xml:space="preserve"> and </w:t>
+      </w:r>
+      <w:proofErr w:type="spellStart"/>
+      <w:r>
+        <w:rPr>
+          <w:rFonts w:ascii="Arial" w:hAnsi="Arial" w:cs="Arial"/>
+        </w:rPr>
+        <w:t>RTLearners</w:t>
+      </w:r>
+      <w:proofErr w:type="spellEnd"/>
+      <w:r>
+        <w:rPr>
+          <w:rFonts w:ascii="Arial" w:hAnsi="Arial" w:cs="Arial"/>
+        </w:rPr>
+        <w:t xml:space="preserve"> to measure the</w:t>
+      </w:r>
+    </w:p>
+    <w:p>
+      <w:pPr>
+        <w:spacing w:line="240" w:lineRule="auto"/>
+        <w:rPr>
+          <w:rFonts w:ascii="Arial" w:hAnsi="Arial" w:cs="Arial"/>
+        </w:rPr>
+      </w:pPr>
+      <w:r>
+        <w:rPr>
+          <w:rFonts w:ascii="Arial" w:hAnsi="Arial" w:cs="Arial"/>
+        </w:rPr>
+        <w:t xml:space="preserve">As shown in </w:t>
+      </w:r>
+      <w:r>
+        <w:rPr>
+          <w:rFonts w:ascii="Arial" w:hAnsi="Arial" w:cs="Arial"/>
+          <w:i/>
+          <w:iCs/>
+        </w:rPr>
+        <w:t xml:space="preserve">Figure 3., </w:t>
+      </w:r>
+      <w:proofErr w:type="spellStart"/>
+      <w:r>
+        <w:rPr>
+          <w:rFonts w:ascii="Arial" w:hAnsi="Arial" w:cs="Arial"/>
+        </w:rPr>
+        <w:t>RTLearners</w:t>
+      </w:r>
+      <w:proofErr w:type="spellEnd"/>
+      <w:r>
+        <w:rPr>
+          <w:rFonts w:ascii="Arial" w:hAnsi="Arial" w:cs="Arial"/>
+        </w:rPr>
+        <w:t xml:space="preserve"> perform</w:t>
+      </w:r>
+      <w:bookmarkStart w:id="0" w:name="_GoBack"/>
+      <w:bookmarkEnd w:id="0"/>
+      <w:r>
+        <w:rPr>
+          <w:rFonts w:ascii="Arial" w:hAnsi="Arial" w:cs="Arial"/>
+        </w:rPr>
+        <w:t xml:space="preserve">ed much better than </w:t>
+      </w:r>
+      <w:proofErr w:type="spellStart"/>
+      <w:r>
+        <w:rPr>
+          <w:rFonts w:ascii="Arial" w:hAnsi="Arial" w:cs="Arial"/>
+        </w:rPr>
+        <w:t>DTLearners</w:t>
+      </w:r>
+      <w:proofErr w:type="spellEnd"/>
+      <w:r>
+        <w:rPr>
+          <w:rFonts w:ascii="Arial" w:hAnsi="Arial" w:cs="Arial"/>
+        </w:rPr>
+        <w:t xml:space="preserve"> when training. This was especially so when the leaf size was smaller. As the leaf size became larger, the training times became </w:t>
+      </w:r>
+      <w:proofErr w:type="gramStart"/>
+      <w:r>
+        <w:rPr>
+          <w:rFonts w:ascii="Arial" w:hAnsi="Arial" w:cs="Arial"/>
+        </w:rPr>
+        <w:t>more or less the</w:t>
+      </w:r>
+      <w:proofErr w:type="gramEnd"/>
+      <w:r>
+        <w:rPr>
+          <w:rFonts w:ascii="Arial" w:hAnsi="Arial" w:cs="Arial"/>
+        </w:rPr>
+        <w:t xml:space="preserve"> same. </w:t>
+      </w:r>
+      <w:r>
+        <w:rPr>
+          <w:rFonts w:ascii="Arial" w:hAnsi="Arial" w:cs="Arial"/>
+        </w:rPr>
+        <w:t xml:space="preserve">This makes sense since </w:t>
+      </w:r>
+      <w:r>
+        <w:rPr>
+          <w:rFonts w:ascii="Arial" w:hAnsi="Arial" w:cs="Arial"/>
+        </w:rPr>
+        <w:t>it takes much more computing time to figure out the split value (correlation in this example), compared to generating a split value randomly.</w:t>
+      </w:r>
+    </w:p>
+    <w:p>
+      <w:pPr>
+        <w:spacing w:line="240" w:lineRule="auto"/>
+        <w:rPr>
+          <w:rFonts w:ascii="Arial" w:hAnsi="Arial" w:cs="Arial"/>
+        </w:rPr>
+      </w:pPr>
+      <w:r>
+        <w:rPr>
+          <w:rFonts w:ascii="Arial" w:hAnsi="Arial" w:cs="Arial"/>
+        </w:rPr>
+        <w:t xml:space="preserve">Also shown in </w:t>
+      </w:r>
+      <w:r>
+        <w:rPr>
+          <w:rFonts w:ascii="Arial" w:hAnsi="Arial" w:cs="Arial"/>
+          <w:i/>
+          <w:iCs/>
+        </w:rPr>
+        <w:t xml:space="preserve">Figure 3., </w:t>
+      </w:r>
+      <w:r>
+        <w:rPr>
+          <w:rFonts w:ascii="Arial" w:hAnsi="Arial" w:cs="Arial"/>
+        </w:rPr>
+        <w:t xml:space="preserve">it was found that there </w:t>
+      </w:r>
+      <w:r>
+        <w:rPr>
+          <w:rFonts w:ascii="Arial" w:hAnsi="Arial" w:cs="Arial"/>
+        </w:rPr>
+        <w:t>was</w:t>
+      </w:r>
+      <w:r>
+        <w:rPr>
+          <w:rFonts w:ascii="Arial" w:hAnsi="Arial" w:cs="Arial"/>
+        </w:rPr>
+        <w:t xml:space="preserve"> no significant difference in querying time between </w:t>
+      </w:r>
+      <w:proofErr w:type="spellStart"/>
+      <w:r>
+        <w:rPr>
+          <w:rFonts w:ascii="Arial" w:hAnsi="Arial" w:cs="Arial"/>
+        </w:rPr>
+        <w:t>DTLearners</w:t>
+      </w:r>
+      <w:proofErr w:type="spellEnd"/>
+      <w:r>
+        <w:rPr>
+          <w:rFonts w:ascii="Arial" w:hAnsi="Arial" w:cs="Arial"/>
+        </w:rPr>
+        <w:t xml:space="preserve"> and </w:t>
+      </w:r>
+      <w:proofErr w:type="spellStart"/>
+      <w:r>
+        <w:rPr>
+          <w:rFonts w:ascii="Arial" w:hAnsi="Arial" w:cs="Arial"/>
+        </w:rPr>
+        <w:t>RTLearners</w:t>
+      </w:r>
+      <w:proofErr w:type="spellEnd"/>
+      <w:r>
+        <w:rPr>
+          <w:rFonts w:ascii="Arial" w:hAnsi="Arial" w:cs="Arial"/>
+        </w:rPr>
+        <w:t xml:space="preserve">. </w:t>
+      </w:r>
+      <w:r>
+        <w:rPr>
+          <w:rFonts w:ascii="Arial" w:hAnsi="Arial" w:cs="Arial"/>
+        </w:rPr>
+        <w:t xml:space="preserve">Given there were no significant differences, I repeated </w:t>
+      </w:r>
+      <w:r>
+        <w:rPr>
+          <w:rFonts w:ascii="Arial" w:hAnsi="Arial" w:cs="Arial"/>
+        </w:rPr>
+        <w:lastRenderedPageBreak/>
+        <w:t>the experiment 50 times to even out the graph. Even after 50 trials, there were no significant differences.</w:t>
+      </w:r>
+    </w:p>
+    <w:p>
+      <w:pPr>
+        <w:spacing w:line="240" w:lineRule="auto"/>
+        <w:rPr>
+          <w:rFonts w:ascii="Arial" w:hAnsi="Arial" w:cs="Arial"/>
+        </w:rPr>
+      </w:pPr>
+      <w:r>
+        <w:rPr>
+          <w:rFonts w:ascii="Arial" w:hAnsi="Arial" w:cs="Arial"/>
+        </w:rPr>
+        <w:t xml:space="preserve">As shown in Figure 4., it was found that there was no significant difference in the number of nodes created between the two learners. They are both equally space effective. </w:t>
+      </w:r>
+    </w:p>
+    <w:p>
+      <w:pPr>
+        <w:spacing w:line="240" w:lineRule="auto"/>
+        <w:rPr>
+          <w:rFonts w:ascii="Arial" w:hAnsi="Arial" w:cs="Arial"/>
+        </w:rPr>
+      </w:pPr>
+      <w:r>
+        <w:rPr>
+          <w:rFonts w:ascii="Arial" w:hAnsi="Arial" w:cs="Arial"/>
+        </w:rPr>
+        <w:t>In conclusion,</w:t>
+      </w:r>
+      <w:r>
+        <w:rPr>
+          <w:rFonts w:ascii="Arial" w:hAnsi="Arial" w:cs="Arial"/>
+        </w:rPr>
+        <w:t xml:space="preserve"> </w:t>
+      </w:r>
+      <w:proofErr w:type="spellStart"/>
+      <w:r>
+        <w:rPr>
+          <w:rFonts w:ascii="Arial" w:hAnsi="Arial" w:cs="Arial"/>
+        </w:rPr>
+        <w:t>RTLearners</w:t>
+      </w:r>
+      <w:proofErr w:type="spellEnd"/>
+      <w:r>
+        <w:rPr>
+          <w:rFonts w:ascii="Arial" w:hAnsi="Arial" w:cs="Arial"/>
+        </w:rPr>
+        <w:t xml:space="preserve"> perform much better than </w:t>
+      </w:r>
+      <w:proofErr w:type="spellStart"/>
+      <w:r>
+        <w:rPr>
+          <w:rFonts w:ascii="Arial" w:hAnsi="Arial" w:cs="Arial"/>
+        </w:rPr>
+        <w:t>DTLearners</w:t>
+      </w:r>
+      <w:proofErr w:type="spellEnd"/>
+      <w:r>
+        <w:rPr>
+          <w:rFonts w:ascii="Arial" w:hAnsi="Arial" w:cs="Arial"/>
+        </w:rPr>
+        <w:t xml:space="preserve"> when training, especially when the leaf size is smaller. In respect to querying, </w:t>
+      </w:r>
+      <w:proofErr w:type="spellStart"/>
+      <w:r>
+        <w:rPr>
+          <w:rFonts w:ascii="Arial" w:hAnsi="Arial" w:cs="Arial"/>
+        </w:rPr>
+        <w:t>RTLearners</w:t>
+      </w:r>
+      <w:proofErr w:type="spellEnd"/>
+      <w:r>
+        <w:rPr>
+          <w:rFonts w:ascii="Arial" w:hAnsi="Arial" w:cs="Arial"/>
+        </w:rPr>
+        <w:t xml:space="preserve"> and </w:t>
+      </w:r>
+      <w:proofErr w:type="spellStart"/>
+      <w:r>
+        <w:t>DTLearners</w:t>
+      </w:r>
+      <w:proofErr w:type="spellEnd"/>
+      <w:r>
+        <w:rPr>
+          <w:rFonts w:ascii="Arial" w:hAnsi="Arial" w:cs="Arial"/>
+        </w:rPr>
+        <w:t xml:space="preserve"> perform about the same, as expected.</w:t>
+      </w:r>
+      <w:r>
+        <w:rPr>
+          <w:rFonts w:ascii="Arial" w:hAnsi="Arial" w:cs="Arial"/>
+        </w:rPr>
+        <w:t xml:space="preserve"> </w:t>
+      </w:r>
+      <w:proofErr w:type="gramStart"/>
+      <w:r>
+        <w:rPr>
+          <w:rFonts w:ascii="Arial" w:hAnsi="Arial" w:cs="Arial"/>
+        </w:rPr>
+        <w:t>Similarly</w:t>
+      </w:r>
+      <w:proofErr w:type="gramEnd"/>
+      <w:r>
+        <w:rPr>
+          <w:rFonts w:ascii="Arial" w:hAnsi="Arial" w:cs="Arial"/>
+        </w:rPr>
+        <w:t xml:space="preserve"> </w:t>
+      </w:r>
+      <w:proofErr w:type="spellStart"/>
+      <w:r>
+        <w:rPr>
+          <w:rFonts w:ascii="Arial" w:hAnsi="Arial" w:cs="Arial"/>
+        </w:rPr>
+        <w:t>RTLearners</w:t>
+      </w:r>
+      <w:proofErr w:type="spellEnd"/>
+      <w:r>
+        <w:rPr>
+          <w:rFonts w:ascii="Arial" w:hAnsi="Arial" w:cs="Arial"/>
+        </w:rPr>
+        <w:t xml:space="preserve"> and </w:t>
+      </w:r>
+      <w:proofErr w:type="spellStart"/>
+      <w:r>
+        <w:rPr>
+          <w:rFonts w:ascii="Arial" w:hAnsi="Arial" w:cs="Arial"/>
+        </w:rPr>
+        <w:t>DTLeaners</w:t>
+      </w:r>
+      <w:proofErr w:type="spellEnd"/>
+      <w:r>
+        <w:rPr>
+          <w:rFonts w:ascii="Arial" w:hAnsi="Arial" w:cs="Arial"/>
+        </w:rPr>
+        <w:t xml:space="preserve"> both perform about the same in respect to space efficiency. </w:t>
+      </w:r>
+    </w:p>
+    <w:p>
+      <w:pPr>
+        <w:spacing w:line="240" w:lineRule="auto"/>
+        <w:rPr>
+          <w:rFonts w:ascii="Arial" w:hAnsi="Arial" w:cs="Arial"/>
+        </w:rPr>
+      </w:pPr>
+    </w:p>
+    <w:p>
+      <w:pPr>
+        <w:spacing w:line="240" w:lineRule="auto"/>
         <w:jc w:val="center"/>
         <w:rPr>
           <w:rFonts w:ascii="Arial" w:hAnsi="Arial" w:cs="Arial"/>
@@ -2191,15 +1942,26 @@
           <w:iCs/>
         </w:rPr>
       </w:pPr>
+    </w:p>
+    <w:p>
+      <w:pPr>
+        <w:spacing w:line="240" w:lineRule="auto"/>
+        <w:jc w:val="center"/>
+        <w:rPr>
+          <w:rFonts w:ascii="Arial" w:hAnsi="Arial" w:cs="Arial"/>
+          <w:i/>
+          <w:iCs/>
+        </w:rPr>
+      </w:pPr>
       <w:r>
         <w:rPr>
           <w:noProof/>
         </w:rPr>
         <w:drawing>
-          <wp:inline distT="0" distB="0" distL="0" distR="0" wp14:anchorId="3C1DAF87" wp14:editId="03AAE68E">
-            <wp:extent cx="3187700" cy="2389044"/>
-            <wp:effectExtent l="0" t="0" r="0" b="0"/>
-            <wp:docPr id="14" name="Picture 14"/>
+          <wp:inline distT="0" distB="0" distL="0" distR="0" wp14:anchorId="2B9A3CD9" wp14:editId="50A5DCA8">
+            <wp:extent cx="3541627" cy="2654300"/>
+            <wp:effectExtent l="0" t="0" r="1905" b="0"/>
+            <wp:docPr id="18" name="Picture 18"/>
             <wp:cNvGraphicFramePr>
               <a:graphicFrameLocks xmlns:a="http://schemas.openxmlformats.org/drawingml/2006/main" noChangeAspect="1"/>
             </wp:cNvGraphicFramePr>
@@ -2207,7 +1969,7 @@
               <a:graphicData uri="http://schemas.openxmlformats.org/drawingml/2006/picture">
                 <pic:pic xmlns:pic="http://schemas.openxmlformats.org/drawingml/2006/picture">
                   <pic:nvPicPr>
-                    <pic:cNvPr id="0" name="Picture 30"/>
+                    <pic:cNvPr id="0" name="Picture 44"/>
                     <pic:cNvPicPr>
                       <a:picLocks noChangeAspect="1" noChangeArrowheads="1"/>
                     </pic:cNvPicPr>
@@ -2228,7 +1990,7 @@
                   <pic:spPr bwMode="auto">
                     <a:xfrm>
                       <a:off x="0" y="0"/>
-                      <a:ext cx="3362433" cy="2519999"/>
+                      <a:ext cx="3644557" cy="2731441"/>
                     </a:xfrm>
                     <a:prstGeom prst="rect">
                       <a:avLst/>
@@ -2301,6 +2063,14 @@
           <w:i/>
           <w:iCs/>
         </w:rPr>
+        <w:t xml:space="preserve"> and Query</w:t>
+      </w:r>
+      <w:r>
+        <w:rPr>
+          <w:rFonts w:ascii="Arial" w:hAnsi="Arial" w:cs="Arial"/>
+          <w:i/>
+          <w:iCs/>
+        </w:rPr>
         <w:t xml:space="preserve"> Times of </w:t>
       </w:r>
       <w:proofErr w:type="spellStart"/>
@@ -2331,6 +2101,14 @@
         <w:t>RTLearner</w:t>
       </w:r>
       <w:proofErr w:type="spellEnd"/>
+      <w:r>
+        <w:rPr>
+          <w:rFonts w:ascii="Arial" w:hAnsi="Arial" w:cs="Arial"/>
+          <w:i/>
+          <w:iCs/>
+        </w:rPr>
+        <w:t>.</w:t>
+      </w:r>
     </w:p>
     <w:p>
       <w:pPr>
@@ -2347,10 +2125,10 @@
           <w:noProof/>
         </w:rPr>
         <w:drawing>
-          <wp:inline distT="0" distB="0" distL="0" distR="0" wp14:anchorId="03F7CABD" wp14:editId="0180CFE3">
-            <wp:extent cx="3202717" cy="2400300"/>
+          <wp:inline distT="0" distB="0" distL="0" distR="0" wp14:anchorId="43D67CC3" wp14:editId="7376F457">
+            <wp:extent cx="3567046" cy="2673350"/>
             <wp:effectExtent l="0" t="0" r="0" b="0"/>
-            <wp:docPr id="13" name="Picture 13"/>
+            <wp:docPr id="17" name="Picture 17"/>
             <wp:cNvGraphicFramePr>
               <a:graphicFrameLocks xmlns:a="http://schemas.openxmlformats.org/drawingml/2006/main" noChangeAspect="1"/>
             </wp:cNvGraphicFramePr>
@@ -2358,7 +2136,7 @@
               <a:graphicData uri="http://schemas.openxmlformats.org/drawingml/2006/picture">
                 <pic:pic xmlns:pic="http://schemas.openxmlformats.org/drawingml/2006/picture">
                   <pic:nvPicPr>
-                    <pic:cNvPr id="0" name="Picture 28"/>
+                    <pic:cNvPr id="0" name="Picture 42"/>
                     <pic:cNvPicPr>
                       <a:picLocks noChangeAspect="1" noChangeArrowheads="1"/>
                     </pic:cNvPicPr>
@@ -2379,7 +2157,7 @@
                   <pic:spPr bwMode="auto">
                     <a:xfrm>
                       <a:off x="0" y="0"/>
-                      <a:ext cx="3202717" cy="2400300"/>
+                      <a:ext cx="3657571" cy="2741195"/>
                     </a:xfrm>
                     <a:prstGeom prst="rect">
                       <a:avLst/>
@@ -2436,23 +2214,7 @@
           <w:i/>
           <w:iCs/>
         </w:rPr>
-        <w:t xml:space="preserve">Time vs Leaf to </w:t>
-      </w:r>
-      <w:r>
-        <w:rPr>
-          <w:rFonts w:ascii="Arial" w:hAnsi="Arial" w:cs="Arial"/>
-          <w:i/>
-          <w:iCs/>
-        </w:rPr>
-        <w:t>C</w:t>
-      </w:r>
-      <w:r>
-        <w:rPr>
-          <w:rFonts w:ascii="Arial" w:hAnsi="Arial" w:cs="Arial"/>
-          <w:i/>
-          <w:iCs/>
-        </w:rPr>
-        <w:t xml:space="preserve">ompare Querying Times of Decision </w:t>
+        <w:t xml:space="preserve">Node vs Leaf to Compare Tree Sizes of </w:t>
       </w:r>
       <w:proofErr w:type="spellStart"/>
       <w:r>
@@ -2481,9 +2243,15 @@
         </w:rPr>
         <w:t>RTLearner</w:t>
       </w:r>
-      <w:bookmarkStart w:id="0" w:name="_GoBack"/>
-      <w:bookmarkEnd w:id="0"/>
       <w:proofErr w:type="spellEnd"/>
+      <w:r>
+        <w:rPr>
+          <w:rFonts w:ascii="Arial" w:hAnsi="Arial" w:cs="Arial"/>
+          <w:i/>
+          <w:iCs/>
+        </w:rPr>
+        <w:t>.</w:t>
+      </w:r>
     </w:p>
     <w:sectPr>
       <w:pgSz w:w="12240" w:h="15840"/>

</xml_diff>